<commit_message>
Additional schema (3) that increased accuracy with Weka
</commit_message>
<xml_diff>
--- a/WEKA_ExplorationOfAlgorithms.docx
+++ b/WEKA_ExplorationOfAlgorithms.docx
@@ -64,8 +64,19 @@
           <w:sz w:val="48"/>
           <w:szCs w:val="48"/>
         </w:rPr>
-        <w:t>Logistic Regerssion</w:t>
-      </w:r>
+        <w:t xml:space="preserve">Logistic </w:t>
+      </w:r>
+      <w:proofErr w:type="spellStart"/>
+      <w:r>
+        <w:rPr>
+          <w:b/>
+          <w:bCs/>
+          <w:sz w:val="48"/>
+          <w:szCs w:val="48"/>
+        </w:rPr>
+        <w:t>Regerssion</w:t>
+      </w:r>
+      <w:proofErr w:type="spellEnd"/>
     </w:p>
     <w:p>
       <w:pPr>
@@ -105,52 +116,36 @@
         </w:rPr>
         <w:t xml:space="preserve">Scheme:       </w:t>
       </w:r>
-      <w:proofErr w:type="gramStart"/>
-      <w:r>
-        <w:rPr>
-          <w:sz w:val="36"/>
-          <w:szCs w:val="36"/>
-        </w:rPr>
-        <w:t>weka.classifiers</w:t>
-      </w:r>
-      <w:proofErr w:type="gramEnd"/>
-      <w:r>
-        <w:rPr>
-          <w:sz w:val="36"/>
-          <w:szCs w:val="36"/>
-        </w:rPr>
-        <w:t>.functions.Logistic -R 1.0E-8 -M -1 -num-decimal-places 4 -batch-size 50</w:t>
-      </w:r>
-    </w:p>
-    <w:p>
-      <w:pPr>
-        <w:rPr>
-          <w:sz w:val="36"/>
-          <w:szCs w:val="36"/>
-        </w:rPr>
-      </w:pPr>
-      <w:r>
-        <w:rPr>
-          <w:sz w:val="36"/>
-          <w:szCs w:val="36"/>
-        </w:rPr>
-        <w:t>Relation:     employee-attenuation-predicting-</w:t>
-      </w:r>
-      <w:proofErr w:type="gramStart"/>
-      <w:r>
-        <w:rPr>
-          <w:sz w:val="36"/>
-          <w:szCs w:val="36"/>
-        </w:rPr>
-        <w:t>weka.filters</w:t>
-      </w:r>
-      <w:proofErr w:type="gramEnd"/>
-      <w:r>
-        <w:rPr>
-          <w:sz w:val="36"/>
-          <w:szCs w:val="36"/>
-        </w:rPr>
-        <w:t>.unsupervised.attribute.NumericToNominal-Rfirst-last</w:t>
+      <w:proofErr w:type="spellStart"/>
+      <w:r>
+        <w:rPr>
+          <w:sz w:val="36"/>
+          <w:szCs w:val="36"/>
+        </w:rPr>
+        <w:t>weka.classifiers.functions.Logistic</w:t>
+      </w:r>
+      <w:proofErr w:type="spellEnd"/>
+      <w:r>
+        <w:rPr>
+          <w:sz w:val="36"/>
+          <w:szCs w:val="36"/>
+        </w:rPr>
+        <w:t xml:space="preserve"> -R 1.0E-8 -M -1 -num-decimal-places 4 -batch-size 50</w:t>
+      </w:r>
+    </w:p>
+    <w:p>
+      <w:pPr>
+        <w:rPr>
+          <w:sz w:val="36"/>
+          <w:szCs w:val="36"/>
+        </w:rPr>
+      </w:pPr>
+      <w:r>
+        <w:rPr>
+          <w:sz w:val="36"/>
+          <w:szCs w:val="36"/>
+        </w:rPr>
+        <w:t>Relation:     employee-attenuation-predicting-weka.filters.unsupervised.attribute.NumericToNominal-Rfirst-last</w:t>
       </w:r>
     </w:p>
     <w:p>
@@ -489,52 +484,36 @@
         </w:rPr>
         <w:t xml:space="preserve">Scheme:       </w:t>
       </w:r>
-      <w:proofErr w:type="gramStart"/>
-      <w:r>
-        <w:rPr>
-          <w:sz w:val="36"/>
-          <w:szCs w:val="36"/>
-        </w:rPr>
-        <w:t>weka.classifiers</w:t>
-      </w:r>
-      <w:proofErr w:type="gramEnd"/>
-      <w:r>
-        <w:rPr>
-          <w:sz w:val="36"/>
-          <w:szCs w:val="36"/>
-        </w:rPr>
-        <w:t>.functions.Logistic -R 1.0E-8 -M -1 -num-decimal-places 4 -batch-size 50</w:t>
-      </w:r>
-    </w:p>
-    <w:p>
-      <w:pPr>
-        <w:rPr>
-          <w:sz w:val="36"/>
-          <w:szCs w:val="36"/>
-        </w:rPr>
-      </w:pPr>
-      <w:r>
-        <w:rPr>
-          <w:sz w:val="36"/>
-          <w:szCs w:val="36"/>
-        </w:rPr>
-        <w:t>Relation:     employee-attenuation-predicting-</w:t>
-      </w:r>
-      <w:proofErr w:type="gramStart"/>
-      <w:r>
-        <w:rPr>
-          <w:sz w:val="36"/>
-          <w:szCs w:val="36"/>
-        </w:rPr>
-        <w:t>weka.filters</w:t>
-      </w:r>
-      <w:proofErr w:type="gramEnd"/>
-      <w:r>
-        <w:rPr>
-          <w:sz w:val="36"/>
-          <w:szCs w:val="36"/>
-        </w:rPr>
-        <w:t>.unsupervised.attribute.NumericToNominal-Rfirst-last</w:t>
+      <w:proofErr w:type="spellStart"/>
+      <w:r>
+        <w:rPr>
+          <w:sz w:val="36"/>
+          <w:szCs w:val="36"/>
+        </w:rPr>
+        <w:t>weka.classifiers.functions.Logistic</w:t>
+      </w:r>
+      <w:proofErr w:type="spellEnd"/>
+      <w:r>
+        <w:rPr>
+          <w:sz w:val="36"/>
+          <w:szCs w:val="36"/>
+        </w:rPr>
+        <w:t xml:space="preserve"> -R 1.0E-8 -M -1 -num-decimal-places 4 -batch-size 50</w:t>
+      </w:r>
+    </w:p>
+    <w:p>
+      <w:pPr>
+        <w:rPr>
+          <w:sz w:val="36"/>
+          <w:szCs w:val="36"/>
+        </w:rPr>
+      </w:pPr>
+      <w:r>
+        <w:rPr>
+          <w:sz w:val="36"/>
+          <w:szCs w:val="36"/>
+        </w:rPr>
+        <w:t>Relation:     employee-attenuation-predicting-weka.filters.unsupervised.attribute.NumericToNominal-Rfirst-last</w:t>
       </w:r>
     </w:p>
     <w:p>
@@ -701,17 +680,8 @@
           <w:sz w:val="36"/>
           <w:szCs w:val="36"/>
         </w:rPr>
-        <w:t xml:space="preserve">Relative absolute error                 </w:t>
-      </w:r>
-      <w:proofErr w:type="gramStart"/>
-      <w:r>
-        <w:rPr>
-          <w:sz w:val="36"/>
-          <w:szCs w:val="36"/>
-        </w:rPr>
-        <w:t>70.611  %</w:t>
-      </w:r>
-      <w:proofErr w:type="gramEnd"/>
+        <w:t>Relative absolute error                 70.611  %</w:t>
+      </w:r>
     </w:p>
     <w:p>
       <w:pPr>
@@ -817,6 +787,675 @@
           <w:szCs w:val="36"/>
         </w:rPr>
         <w:t xml:space="preserve"> 103 455 |   b = 1</w:t>
+      </w:r>
+    </w:p>
+    <w:p>
+      <w:pPr>
+        <w:rPr>
+          <w:sz w:val="36"/>
+          <w:szCs w:val="36"/>
+        </w:rPr>
+      </w:pPr>
+    </w:p>
+    <w:p>
+      <w:pPr>
+        <w:rPr>
+          <w:sz w:val="36"/>
+          <w:szCs w:val="36"/>
+        </w:rPr>
+      </w:pPr>
+    </w:p>
+    <w:p>
+      <w:pPr>
+        <w:rPr>
+          <w:sz w:val="36"/>
+          <w:szCs w:val="36"/>
+        </w:rPr>
+      </w:pPr>
+    </w:p>
+    <w:p>
+      <w:pPr>
+        <w:rPr>
+          <w:sz w:val="36"/>
+          <w:szCs w:val="36"/>
+        </w:rPr>
+      </w:pPr>
+    </w:p>
+    <w:p>
+      <w:pPr>
+        <w:pStyle w:val="ListParagraph"/>
+        <w:numPr>
+          <w:ilvl w:val="1"/>
+          <w:numId w:val="1"/>
+        </w:numPr>
+        <w:rPr>
+          <w:b/>
+          <w:bCs/>
+          <w:sz w:val="44"/>
+          <w:szCs w:val="44"/>
+        </w:rPr>
+      </w:pPr>
+      <w:r>
+        <w:rPr>
+          <w:b/>
+          <w:bCs/>
+          <w:sz w:val="44"/>
+          <w:szCs w:val="44"/>
+        </w:rPr>
+        <w:lastRenderedPageBreak/>
+        <w:t xml:space="preserve">Schema </w:t>
+      </w:r>
+      <w:r>
+        <w:rPr>
+          <w:b/>
+          <w:bCs/>
+          <w:sz w:val="44"/>
+          <w:szCs w:val="44"/>
+        </w:rPr>
+        <w:t>3</w:t>
+      </w:r>
+      <w:r>
+        <w:rPr>
+          <w:b/>
+          <w:bCs/>
+          <w:sz w:val="44"/>
+          <w:szCs w:val="44"/>
+        </w:rPr>
+        <w:t>:</w:t>
+      </w:r>
+      <w:r>
+        <w:rPr>
+          <w:b/>
+          <w:bCs/>
+          <w:sz w:val="44"/>
+          <w:szCs w:val="44"/>
+        </w:rPr>
+        <w:tab/>
+      </w:r>
+    </w:p>
+    <w:p>
+      <w:pPr>
+        <w:rPr>
+          <w:sz w:val="36"/>
+          <w:szCs w:val="36"/>
+        </w:rPr>
+      </w:pPr>
+      <w:r>
+        <w:rPr>
+          <w:sz w:val="36"/>
+          <w:szCs w:val="36"/>
+        </w:rPr>
+        <w:t xml:space="preserve">Scheme:       </w:t>
+      </w:r>
+      <w:proofErr w:type="spellStart"/>
+      <w:r>
+        <w:rPr>
+          <w:sz w:val="36"/>
+          <w:szCs w:val="36"/>
+        </w:rPr>
+        <w:t>weka.classifiers.functions.Logistic</w:t>
+      </w:r>
+      <w:proofErr w:type="spellEnd"/>
+      <w:r>
+        <w:rPr>
+          <w:sz w:val="36"/>
+          <w:szCs w:val="36"/>
+        </w:rPr>
+        <w:t xml:space="preserve"> -C -R 1.0E-8 -M -1 -num-decimal-places 4</w:t>
+      </w:r>
+    </w:p>
+    <w:p>
+      <w:pPr>
+        <w:rPr>
+          <w:sz w:val="36"/>
+          <w:szCs w:val="36"/>
+        </w:rPr>
+      </w:pPr>
+      <w:r>
+        <w:rPr>
+          <w:sz w:val="36"/>
+          <w:szCs w:val="36"/>
+        </w:rPr>
+        <w:t>Relation:     employee-attenuation-predicting-weka.filters.unsupervised.attribute.NumericToNominal-Rfirst-last</w:t>
+      </w:r>
+    </w:p>
+    <w:p>
+      <w:pPr>
+        <w:rPr>
+          <w:sz w:val="36"/>
+          <w:szCs w:val="36"/>
+        </w:rPr>
+      </w:pPr>
+      <w:r>
+        <w:rPr>
+          <w:sz w:val="36"/>
+          <w:szCs w:val="36"/>
+        </w:rPr>
+        <w:t>Instances:    2381</w:t>
+      </w:r>
+    </w:p>
+    <w:p>
+      <w:pPr>
+        <w:rPr>
+          <w:sz w:val="36"/>
+          <w:szCs w:val="36"/>
+        </w:rPr>
+      </w:pPr>
+      <w:r>
+        <w:rPr>
+          <w:sz w:val="36"/>
+          <w:szCs w:val="36"/>
+        </w:rPr>
+        <w:t>Attributes:   11</w:t>
+      </w:r>
+    </w:p>
+    <w:p>
+      <w:pPr>
+        <w:rPr>
+          <w:sz w:val="36"/>
+          <w:szCs w:val="36"/>
+        </w:rPr>
+      </w:pPr>
+      <w:r>
+        <w:rPr>
+          <w:sz w:val="36"/>
+          <w:szCs w:val="36"/>
+        </w:rPr>
+        <w:t xml:space="preserve">              Total Business Value</w:t>
+      </w:r>
+    </w:p>
+    <w:p>
+      <w:pPr>
+        <w:rPr>
+          <w:sz w:val="36"/>
+          <w:szCs w:val="36"/>
+        </w:rPr>
+      </w:pPr>
+      <w:r>
+        <w:rPr>
+          <w:sz w:val="36"/>
+          <w:szCs w:val="36"/>
+        </w:rPr>
+        <w:t xml:space="preserve">              </w:t>
+      </w:r>
+      <w:proofErr w:type="spellStart"/>
+      <w:r>
+        <w:rPr>
+          <w:sz w:val="36"/>
+          <w:szCs w:val="36"/>
+        </w:rPr>
+        <w:t>Emp_ID</w:t>
+      </w:r>
+      <w:proofErr w:type="spellEnd"/>
+    </w:p>
+    <w:p>
+      <w:pPr>
+        <w:rPr>
+          <w:sz w:val="36"/>
+          <w:szCs w:val="36"/>
+        </w:rPr>
+      </w:pPr>
+      <w:r>
+        <w:rPr>
+          <w:sz w:val="36"/>
+          <w:szCs w:val="36"/>
+        </w:rPr>
+        <w:t xml:space="preserve">              Age</w:t>
+      </w:r>
+    </w:p>
+    <w:p>
+      <w:pPr>
+        <w:rPr>
+          <w:sz w:val="36"/>
+          <w:szCs w:val="36"/>
+        </w:rPr>
+      </w:pPr>
+      <w:r>
+        <w:rPr>
+          <w:sz w:val="36"/>
+          <w:szCs w:val="36"/>
+        </w:rPr>
+        <w:t xml:space="preserve">              Gender</w:t>
+      </w:r>
+    </w:p>
+    <w:p>
+      <w:pPr>
+        <w:rPr>
+          <w:sz w:val="36"/>
+          <w:szCs w:val="36"/>
+        </w:rPr>
+      </w:pPr>
+      <w:r>
+        <w:rPr>
+          <w:sz w:val="36"/>
+          <w:szCs w:val="36"/>
+        </w:rPr>
+        <w:t xml:space="preserve">              City</w:t>
+      </w:r>
+    </w:p>
+    <w:p>
+      <w:pPr>
+        <w:rPr>
+          <w:sz w:val="36"/>
+          <w:szCs w:val="36"/>
+        </w:rPr>
+      </w:pPr>
+      <w:r>
+        <w:rPr>
+          <w:sz w:val="36"/>
+          <w:szCs w:val="36"/>
+        </w:rPr>
+        <w:t xml:space="preserve">              </w:t>
+      </w:r>
+      <w:proofErr w:type="spellStart"/>
+      <w:r>
+        <w:rPr>
+          <w:sz w:val="36"/>
+          <w:szCs w:val="36"/>
+        </w:rPr>
+        <w:t>Education_Level</w:t>
+      </w:r>
+      <w:proofErr w:type="spellEnd"/>
+    </w:p>
+    <w:p>
+      <w:pPr>
+        <w:rPr>
+          <w:sz w:val="36"/>
+          <w:szCs w:val="36"/>
+        </w:rPr>
+      </w:pPr>
+      <w:r>
+        <w:rPr>
+          <w:sz w:val="36"/>
+          <w:szCs w:val="36"/>
+        </w:rPr>
+        <w:t xml:space="preserve">              Salary</w:t>
+      </w:r>
+    </w:p>
+    <w:p>
+      <w:pPr>
+        <w:rPr>
+          <w:sz w:val="36"/>
+          <w:szCs w:val="36"/>
+        </w:rPr>
+      </w:pPr>
+      <w:r>
+        <w:rPr>
+          <w:sz w:val="36"/>
+          <w:szCs w:val="36"/>
+        </w:rPr>
+        <w:t xml:space="preserve">              Joining Designation</w:t>
+      </w:r>
+    </w:p>
+    <w:p>
+      <w:pPr>
+        <w:rPr>
+          <w:sz w:val="36"/>
+          <w:szCs w:val="36"/>
+        </w:rPr>
+      </w:pPr>
+      <w:r>
+        <w:rPr>
+          <w:sz w:val="36"/>
+          <w:szCs w:val="36"/>
+        </w:rPr>
+        <w:t xml:space="preserve">              Designation</w:t>
+      </w:r>
+    </w:p>
+    <w:p>
+      <w:pPr>
+        <w:rPr>
+          <w:sz w:val="36"/>
+          <w:szCs w:val="36"/>
+        </w:rPr>
+      </w:pPr>
+      <w:r>
+        <w:rPr>
+          <w:sz w:val="36"/>
+          <w:szCs w:val="36"/>
+        </w:rPr>
+        <w:t xml:space="preserve">              Quarterly Rating</w:t>
+      </w:r>
+    </w:p>
+    <w:p>
+      <w:pPr>
+        <w:rPr>
+          <w:sz w:val="36"/>
+          <w:szCs w:val="36"/>
+        </w:rPr>
+      </w:pPr>
+      <w:r>
+        <w:rPr>
+          <w:sz w:val="36"/>
+          <w:szCs w:val="36"/>
+        </w:rPr>
+        <w:t xml:space="preserve">              Target</w:t>
+      </w:r>
+    </w:p>
+    <w:p>
+      <w:pPr>
+        <w:rPr>
+          <w:sz w:val="36"/>
+          <w:szCs w:val="36"/>
+        </w:rPr>
+      </w:pPr>
+      <w:r>
+        <w:rPr>
+          <w:sz w:val="36"/>
+          <w:szCs w:val="36"/>
+        </w:rPr>
+        <w:t>Test mode:    10-fold cross-validation</w:t>
+      </w:r>
+    </w:p>
+    <w:p>
+      <w:pPr>
+        <w:rPr>
+          <w:sz w:val="36"/>
+          <w:szCs w:val="36"/>
+        </w:rPr>
+      </w:pPr>
+      <w:r>
+        <w:rPr>
+          <w:sz w:val="36"/>
+          <w:szCs w:val="36"/>
+        </w:rPr>
+        <w:t>=== Summary ===</w:t>
+      </w:r>
+    </w:p>
+    <w:p>
+      <w:pPr>
+        <w:rPr>
+          <w:sz w:val="36"/>
+          <w:szCs w:val="36"/>
+        </w:rPr>
+      </w:pPr>
+    </w:p>
+    <w:p>
+      <w:pPr>
+        <w:rPr>
+          <w:sz w:val="36"/>
+          <w:szCs w:val="36"/>
+        </w:rPr>
+      </w:pPr>
+      <w:r>
+        <w:rPr>
+          <w:sz w:val="36"/>
+          <w:szCs w:val="36"/>
+        </w:rPr>
+        <w:t>Correctly Classified Instances        1738               72.9945 %</w:t>
+      </w:r>
+    </w:p>
+    <w:p>
+      <w:pPr>
+        <w:rPr>
+          <w:sz w:val="36"/>
+          <w:szCs w:val="36"/>
+        </w:rPr>
+      </w:pPr>
+      <w:r>
+        <w:rPr>
+          <w:sz w:val="36"/>
+          <w:szCs w:val="36"/>
+        </w:rPr>
+        <w:t>Incorrectly Classified Instances       643               27.0055 %</w:t>
+      </w:r>
+    </w:p>
+    <w:p>
+      <w:pPr>
+        <w:rPr>
+          <w:sz w:val="36"/>
+          <w:szCs w:val="36"/>
+        </w:rPr>
+      </w:pPr>
+      <w:r>
+        <w:rPr>
+          <w:sz w:val="36"/>
+          <w:szCs w:val="36"/>
+        </w:rPr>
+        <w:t>Kappa statistic                          0.3468</w:t>
+      </w:r>
+    </w:p>
+    <w:p>
+      <w:pPr>
+        <w:rPr>
+          <w:sz w:val="36"/>
+          <w:szCs w:val="36"/>
+        </w:rPr>
+      </w:pPr>
+      <w:r>
+        <w:rPr>
+          <w:sz w:val="36"/>
+          <w:szCs w:val="36"/>
+        </w:rPr>
+        <w:t>Mean absolute error                      0.2752</w:t>
+      </w:r>
+    </w:p>
+    <w:p>
+      <w:pPr>
+        <w:rPr>
+          <w:sz w:val="36"/>
+          <w:szCs w:val="36"/>
+        </w:rPr>
+      </w:pPr>
+      <w:r>
+        <w:rPr>
+          <w:sz w:val="36"/>
+          <w:szCs w:val="36"/>
+        </w:rPr>
+        <w:t>Root mean squared error                  0.5002</w:t>
+      </w:r>
+    </w:p>
+    <w:p>
+      <w:pPr>
+        <w:rPr>
+          <w:sz w:val="36"/>
+          <w:szCs w:val="36"/>
+        </w:rPr>
+      </w:pPr>
+      <w:r>
+        <w:rPr>
+          <w:sz w:val="36"/>
+          <w:szCs w:val="36"/>
+        </w:rPr>
+        <w:t>Relative absolute error                 63.0835 %</w:t>
+      </w:r>
+    </w:p>
+    <w:p>
+      <w:pPr>
+        <w:rPr>
+          <w:sz w:val="36"/>
+          <w:szCs w:val="36"/>
+        </w:rPr>
+      </w:pPr>
+      <w:r>
+        <w:rPr>
+          <w:sz w:val="36"/>
+          <w:szCs w:val="36"/>
+        </w:rPr>
+        <w:t>Root relative squared error            107.1069 %</w:t>
+      </w:r>
+    </w:p>
+    <w:p>
+      <w:pPr>
+        <w:rPr>
+          <w:sz w:val="36"/>
+          <w:szCs w:val="36"/>
+        </w:rPr>
+      </w:pPr>
+      <w:r>
+        <w:rPr>
+          <w:sz w:val="36"/>
+          <w:szCs w:val="36"/>
+        </w:rPr>
+        <w:t xml:space="preserve">Total Number of Instances             2381     </w:t>
+      </w:r>
+    </w:p>
+    <w:p>
+      <w:pPr>
+        <w:rPr>
+          <w:sz w:val="36"/>
+          <w:szCs w:val="36"/>
+        </w:rPr>
+      </w:pPr>
+    </w:p>
+    <w:p>
+      <w:pPr>
+        <w:rPr>
+          <w:sz w:val="36"/>
+          <w:szCs w:val="36"/>
+        </w:rPr>
+      </w:pPr>
+      <w:r>
+        <w:rPr>
+          <w:sz w:val="36"/>
+          <w:szCs w:val="36"/>
+        </w:rPr>
+        <w:t>=== Detailed Accuracy By Class ===</w:t>
+      </w:r>
+    </w:p>
+    <w:p>
+      <w:pPr>
+        <w:rPr>
+          <w:sz w:val="36"/>
+          <w:szCs w:val="36"/>
+        </w:rPr>
+      </w:pPr>
+    </w:p>
+    <w:p>
+      <w:pPr>
+        <w:rPr>
+          <w:sz w:val="36"/>
+          <w:szCs w:val="36"/>
+        </w:rPr>
+      </w:pPr>
+      <w:r>
+        <w:rPr>
+          <w:sz w:val="36"/>
+          <w:szCs w:val="36"/>
+        </w:rPr>
+        <w:t xml:space="preserve">                 TP Rate  FP Rate  Precision  Recall   F-Measure  MCC      ROC Area  PRC Area  Class</w:t>
+      </w:r>
+    </w:p>
+    <w:p>
+      <w:pPr>
+        <w:rPr>
+          <w:sz w:val="36"/>
+          <w:szCs w:val="36"/>
+        </w:rPr>
+      </w:pPr>
+      <w:r>
+        <w:rPr>
+          <w:sz w:val="36"/>
+          <w:szCs w:val="36"/>
+        </w:rPr>
+        <w:t xml:space="preserve">                 0.481    0.152    0.599      0.481    0.534      0.351    0.708     0.586     0</w:t>
+      </w:r>
+    </w:p>
+    <w:p>
+      <w:pPr>
+        <w:rPr>
+          <w:sz w:val="36"/>
+          <w:szCs w:val="36"/>
+        </w:rPr>
+      </w:pPr>
+      <w:r>
+        <w:rPr>
+          <w:sz w:val="36"/>
+          <w:szCs w:val="36"/>
+        </w:rPr>
+        <w:t xml:space="preserve">                 0.848    0.519    0.775      0.848    0.810      0.351    0.708     0.801     1</w:t>
+      </w:r>
+    </w:p>
+    <w:p>
+      <w:pPr>
+        <w:rPr>
+          <w:sz w:val="36"/>
+          <w:szCs w:val="36"/>
+        </w:rPr>
+      </w:pPr>
+      <w:r>
+        <w:rPr>
+          <w:sz w:val="36"/>
+          <w:szCs w:val="36"/>
+        </w:rPr>
+        <w:t xml:space="preserve">Weighted Avg.    0.730    0.401    0.719      0.730    0.721      0.351    0.708     0.732     </w:t>
+      </w:r>
+    </w:p>
+    <w:p>
+      <w:pPr>
+        <w:rPr>
+          <w:sz w:val="36"/>
+          <w:szCs w:val="36"/>
+        </w:rPr>
+      </w:pPr>
+    </w:p>
+    <w:p>
+      <w:pPr>
+        <w:rPr>
+          <w:sz w:val="36"/>
+          <w:szCs w:val="36"/>
+        </w:rPr>
+      </w:pPr>
+      <w:r>
+        <w:rPr>
+          <w:sz w:val="36"/>
+          <w:szCs w:val="36"/>
+        </w:rPr>
+        <w:lastRenderedPageBreak/>
+        <w:t>=== Confusion Matrix ===</w:t>
+      </w:r>
+    </w:p>
+    <w:p>
+      <w:pPr>
+        <w:rPr>
+          <w:sz w:val="36"/>
+          <w:szCs w:val="36"/>
+        </w:rPr>
+      </w:pPr>
+    </w:p>
+    <w:p>
+      <w:pPr>
+        <w:rPr>
+          <w:sz w:val="36"/>
+          <w:szCs w:val="36"/>
+        </w:rPr>
+      </w:pPr>
+      <w:r>
+        <w:rPr>
+          <w:sz w:val="36"/>
+          <w:szCs w:val="36"/>
+        </w:rPr>
+        <w:t xml:space="preserve">    a    b   &lt;-- classified as</w:t>
+      </w:r>
+    </w:p>
+    <w:p>
+      <w:pPr>
+        <w:rPr>
+          <w:sz w:val="36"/>
+          <w:szCs w:val="36"/>
+        </w:rPr>
+      </w:pPr>
+      <w:r>
+        <w:rPr>
+          <w:sz w:val="36"/>
+          <w:szCs w:val="36"/>
+        </w:rPr>
+        <w:t xml:space="preserve">  368  397 |    a = 0</w:t>
+      </w:r>
+    </w:p>
+    <w:p>
+      <w:pPr>
+        <w:rPr>
+          <w:sz w:val="36"/>
+          <w:szCs w:val="36"/>
+        </w:rPr>
+      </w:pPr>
+      <w:r>
+        <w:rPr>
+          <w:sz w:val="36"/>
+          <w:szCs w:val="36"/>
+        </w:rPr>
+        <w:t xml:space="preserve">  246 1370 |    b = 1</w:t>
       </w:r>
     </w:p>
     <w:sectPr>

</xml_diff>